<commit_message>
Update Document de game design.docx
</commit_message>
<xml_diff>
--- a/Document de game design.docx
+++ b/Document de game design.docx
@@ -7,15 +7,7 @@
         <w:pStyle w:val="Titre"/>
       </w:pPr>
       <w:r>
-        <w:t xml:space="preserve">Document de </w:t>
-      </w:r>
-      <w:proofErr w:type="spellStart"/>
-      <w:r>
-        <w:t>game</w:t>
-      </w:r>
-      <w:proofErr w:type="spellEnd"/>
-      <w:r>
-        <w:t xml:space="preserve"> design</w:t>
+        <w:t>Document de game design</w:t>
       </w:r>
     </w:p>
     <w:p>
@@ -137,6 +129,1540 @@
       </w:r>
     </w:p>
     <w:p>
+      <w:r>
+        <w:t>Attaquant \ défendant</w:t>
+      </w:r>
+    </w:p>
+    <w:tbl>
+      <w:tblPr>
+        <w:tblW w:w="9120" w:type="dxa"/>
+        <w:tblCellMar>
+          <w:left w:w="70" w:type="dxa"/>
+          <w:right w:w="70" w:type="dxa"/>
+        </w:tblCellMar>
+        <w:tblLook w:val="04A0" w:firstRow="1" w:lastRow="0" w:firstColumn="1" w:lastColumn="0" w:noHBand="0" w:noVBand="1"/>
+      </w:tblPr>
+      <w:tblGrid>
+        <w:gridCol w:w="1200"/>
+        <w:gridCol w:w="1920"/>
+        <w:gridCol w:w="1200"/>
+        <w:gridCol w:w="1200"/>
+        <w:gridCol w:w="1200"/>
+        <w:gridCol w:w="1200"/>
+        <w:gridCol w:w="1200"/>
+      </w:tblGrid>
+      <w:tr>
+        <w:trPr>
+          <w:trHeight w:val="300"/>
+        </w:trPr>
+        <w:tc>
+          <w:tcPr>
+            <w:tcW w:w="1200" w:type="dxa"/>
+            <w:tcBorders>
+              <w:top w:val="nil"/>
+              <w:left w:val="nil"/>
+              <w:bottom w:val="nil"/>
+              <w:right w:val="nil"/>
+            </w:tcBorders>
+            <w:shd w:val="clear" w:color="auto" w:fill="auto"/>
+            <w:noWrap/>
+            <w:vAlign w:val="bottom"/>
+            <w:hideMark/>
+          </w:tcPr>
+          <w:p>
+            <w:pPr>
+              <w:rPr>
+                <w:rFonts w:ascii="Calibri" w:hAnsi="Calibri" w:cs="Calibri"/>
+                <w:color w:val="000000"/>
+              </w:rPr>
+            </w:pPr>
+            <w:r>
+              <w:rPr>
+                <w:rFonts w:ascii="Calibri" w:hAnsi="Calibri" w:cs="Calibri"/>
+                <w:color w:val="000000"/>
+              </w:rPr>
+              <w:t>a\d</w:t>
+            </w:r>
+          </w:p>
+        </w:tc>
+        <w:tc>
+          <w:tcPr>
+            <w:tcW w:w="1920" w:type="dxa"/>
+            <w:tcBorders>
+              <w:top w:val="nil"/>
+              <w:left w:val="nil"/>
+              <w:bottom w:val="nil"/>
+              <w:right w:val="nil"/>
+            </w:tcBorders>
+            <w:shd w:val="clear" w:color="auto" w:fill="auto"/>
+            <w:noWrap/>
+            <w:vAlign w:val="bottom"/>
+            <w:hideMark/>
+          </w:tcPr>
+          <w:p>
+            <w:pPr>
+              <w:rPr>
+                <w:rFonts w:ascii="Calibri" w:hAnsi="Calibri" w:cs="Calibri"/>
+                <w:color w:val="000000"/>
+              </w:rPr>
+            </w:pPr>
+            <w:r>
+              <w:rPr>
+                <w:rFonts w:ascii="Calibri" w:hAnsi="Calibri" w:cs="Calibri"/>
+                <w:color w:val="000000"/>
+              </w:rPr>
+              <w:t>Feu</w:t>
+            </w:r>
+          </w:p>
+        </w:tc>
+        <w:tc>
+          <w:tcPr>
+            <w:tcW w:w="1200" w:type="dxa"/>
+            <w:tcBorders>
+              <w:top w:val="nil"/>
+              <w:left w:val="nil"/>
+              <w:bottom w:val="nil"/>
+              <w:right w:val="nil"/>
+            </w:tcBorders>
+            <w:shd w:val="clear" w:color="auto" w:fill="auto"/>
+            <w:noWrap/>
+            <w:vAlign w:val="bottom"/>
+            <w:hideMark/>
+          </w:tcPr>
+          <w:p>
+            <w:pPr>
+              <w:rPr>
+                <w:rFonts w:ascii="Calibri" w:hAnsi="Calibri" w:cs="Calibri"/>
+                <w:color w:val="000000"/>
+              </w:rPr>
+            </w:pPr>
+            <w:r>
+              <w:rPr>
+                <w:rFonts w:ascii="Calibri" w:hAnsi="Calibri" w:cs="Calibri"/>
+                <w:color w:val="000000"/>
+              </w:rPr>
+              <w:t>Glace</w:t>
+            </w:r>
+          </w:p>
+        </w:tc>
+        <w:tc>
+          <w:tcPr>
+            <w:tcW w:w="1200" w:type="dxa"/>
+            <w:tcBorders>
+              <w:top w:val="nil"/>
+              <w:left w:val="nil"/>
+              <w:bottom w:val="nil"/>
+              <w:right w:val="nil"/>
+            </w:tcBorders>
+            <w:shd w:val="clear" w:color="auto" w:fill="auto"/>
+            <w:noWrap/>
+            <w:vAlign w:val="bottom"/>
+            <w:hideMark/>
+          </w:tcPr>
+          <w:p>
+            <w:pPr>
+              <w:rPr>
+                <w:rFonts w:ascii="Calibri" w:hAnsi="Calibri" w:cs="Calibri"/>
+                <w:color w:val="000000"/>
+              </w:rPr>
+            </w:pPr>
+            <w:r>
+              <w:rPr>
+                <w:rFonts w:ascii="Calibri" w:hAnsi="Calibri" w:cs="Calibri"/>
+                <w:color w:val="000000"/>
+              </w:rPr>
+              <w:t>Terre</w:t>
+            </w:r>
+          </w:p>
+        </w:tc>
+        <w:tc>
+          <w:tcPr>
+            <w:tcW w:w="1200" w:type="dxa"/>
+            <w:tcBorders>
+              <w:top w:val="nil"/>
+              <w:left w:val="nil"/>
+              <w:bottom w:val="nil"/>
+              <w:right w:val="nil"/>
+            </w:tcBorders>
+            <w:shd w:val="clear" w:color="auto" w:fill="auto"/>
+            <w:noWrap/>
+            <w:vAlign w:val="bottom"/>
+            <w:hideMark/>
+          </w:tcPr>
+          <w:p>
+            <w:pPr>
+              <w:rPr>
+                <w:rFonts w:ascii="Calibri" w:hAnsi="Calibri" w:cs="Calibri"/>
+                <w:color w:val="000000"/>
+              </w:rPr>
+            </w:pPr>
+            <w:r>
+              <w:rPr>
+                <w:rFonts w:ascii="Calibri" w:hAnsi="Calibri" w:cs="Calibri"/>
+                <w:color w:val="000000"/>
+              </w:rPr>
+              <w:t>Air</w:t>
+            </w:r>
+          </w:p>
+        </w:tc>
+        <w:tc>
+          <w:tcPr>
+            <w:tcW w:w="1200" w:type="dxa"/>
+            <w:tcBorders>
+              <w:top w:val="nil"/>
+              <w:left w:val="nil"/>
+              <w:bottom w:val="nil"/>
+              <w:right w:val="nil"/>
+            </w:tcBorders>
+            <w:shd w:val="clear" w:color="auto" w:fill="auto"/>
+            <w:noWrap/>
+            <w:vAlign w:val="bottom"/>
+            <w:hideMark/>
+          </w:tcPr>
+          <w:p>
+            <w:pPr>
+              <w:rPr>
+                <w:rFonts w:ascii="Calibri" w:hAnsi="Calibri" w:cs="Calibri"/>
+                <w:color w:val="000000"/>
+              </w:rPr>
+            </w:pPr>
+            <w:r>
+              <w:rPr>
+                <w:rFonts w:ascii="Calibri" w:hAnsi="Calibri" w:cs="Calibri"/>
+                <w:color w:val="000000"/>
+              </w:rPr>
+              <w:t>Éclair</w:t>
+            </w:r>
+          </w:p>
+        </w:tc>
+        <w:tc>
+          <w:tcPr>
+            <w:tcW w:w="1200" w:type="dxa"/>
+            <w:tcBorders>
+              <w:top w:val="nil"/>
+              <w:left w:val="nil"/>
+              <w:bottom w:val="nil"/>
+              <w:right w:val="nil"/>
+            </w:tcBorders>
+            <w:shd w:val="clear" w:color="auto" w:fill="auto"/>
+            <w:noWrap/>
+            <w:vAlign w:val="bottom"/>
+            <w:hideMark/>
+          </w:tcPr>
+          <w:p>
+            <w:pPr>
+              <w:rPr>
+                <w:rFonts w:ascii="Calibri" w:hAnsi="Calibri" w:cs="Calibri"/>
+                <w:color w:val="000000"/>
+              </w:rPr>
+            </w:pPr>
+            <w:r>
+              <w:rPr>
+                <w:rFonts w:ascii="Calibri" w:hAnsi="Calibri" w:cs="Calibri"/>
+                <w:color w:val="000000"/>
+              </w:rPr>
+              <w:t>rien</w:t>
+            </w:r>
+          </w:p>
+        </w:tc>
+      </w:tr>
+      <w:tr>
+        <w:trPr>
+          <w:trHeight w:val="300"/>
+        </w:trPr>
+        <w:tc>
+          <w:tcPr>
+            <w:tcW w:w="1200" w:type="dxa"/>
+            <w:tcBorders>
+              <w:top w:val="nil"/>
+              <w:left w:val="nil"/>
+              <w:bottom w:val="nil"/>
+              <w:right w:val="nil"/>
+            </w:tcBorders>
+            <w:shd w:val="clear" w:color="auto" w:fill="auto"/>
+            <w:noWrap/>
+            <w:vAlign w:val="bottom"/>
+            <w:hideMark/>
+          </w:tcPr>
+          <w:p>
+            <w:pPr>
+              <w:rPr>
+                <w:rFonts w:ascii="Calibri" w:hAnsi="Calibri" w:cs="Calibri"/>
+                <w:color w:val="000000"/>
+              </w:rPr>
+            </w:pPr>
+            <w:r>
+              <w:rPr>
+                <w:rFonts w:ascii="Calibri" w:hAnsi="Calibri" w:cs="Calibri"/>
+                <w:color w:val="000000"/>
+              </w:rPr>
+              <w:t>Feu</w:t>
+            </w:r>
+          </w:p>
+        </w:tc>
+        <w:tc>
+          <w:tcPr>
+            <w:tcW w:w="1920" w:type="dxa"/>
+            <w:tcBorders>
+              <w:top w:val="nil"/>
+              <w:left w:val="nil"/>
+              <w:bottom w:val="nil"/>
+              <w:right w:val="nil"/>
+            </w:tcBorders>
+            <w:shd w:val="clear" w:color="auto" w:fill="auto"/>
+            <w:noWrap/>
+            <w:vAlign w:val="bottom"/>
+            <w:hideMark/>
+          </w:tcPr>
+          <w:p>
+            <w:pPr>
+              <w:rPr>
+                <w:rFonts w:ascii="Calibri" w:hAnsi="Calibri" w:cs="Calibri"/>
+                <w:color w:val="000000"/>
+              </w:rPr>
+            </w:pPr>
+            <w:r>
+              <w:rPr>
+                <w:rFonts w:ascii="Calibri" w:hAnsi="Calibri" w:cs="Calibri"/>
+                <w:color w:val="000000"/>
+              </w:rPr>
+              <w:t>x</w:t>
+            </w:r>
+          </w:p>
+        </w:tc>
+        <w:tc>
+          <w:tcPr>
+            <w:tcW w:w="1200" w:type="dxa"/>
+            <w:tcBorders>
+              <w:top w:val="nil"/>
+              <w:left w:val="nil"/>
+              <w:bottom w:val="nil"/>
+              <w:right w:val="nil"/>
+            </w:tcBorders>
+            <w:shd w:val="clear" w:color="auto" w:fill="auto"/>
+            <w:noWrap/>
+            <w:vAlign w:val="bottom"/>
+            <w:hideMark/>
+          </w:tcPr>
+          <w:p>
+            <w:pPr>
+              <w:rPr>
+                <w:rFonts w:ascii="Calibri" w:hAnsi="Calibri" w:cs="Calibri"/>
+                <w:color w:val="000000"/>
+              </w:rPr>
+            </w:pPr>
+            <w:r>
+              <w:rPr>
+                <w:rFonts w:ascii="Calibri" w:hAnsi="Calibri" w:cs="Calibri"/>
+                <w:color w:val="000000"/>
+              </w:rPr>
+              <w:t>plus</w:t>
+            </w:r>
+          </w:p>
+        </w:tc>
+        <w:tc>
+          <w:tcPr>
+            <w:tcW w:w="1200" w:type="dxa"/>
+            <w:tcBorders>
+              <w:top w:val="nil"/>
+              <w:left w:val="nil"/>
+              <w:bottom w:val="nil"/>
+              <w:right w:val="nil"/>
+            </w:tcBorders>
+            <w:shd w:val="clear" w:color="auto" w:fill="auto"/>
+            <w:noWrap/>
+            <w:vAlign w:val="bottom"/>
+            <w:hideMark/>
+          </w:tcPr>
+          <w:p>
+            <w:pPr>
+              <w:rPr>
+                <w:rFonts w:ascii="Calibri" w:hAnsi="Calibri" w:cs="Calibri"/>
+                <w:color w:val="000000"/>
+              </w:rPr>
+            </w:pPr>
+            <w:r>
+              <w:rPr>
+                <w:rFonts w:ascii="Calibri" w:hAnsi="Calibri" w:cs="Calibri"/>
+                <w:color w:val="000000"/>
+              </w:rPr>
+              <w:t>moins</w:t>
+            </w:r>
+          </w:p>
+        </w:tc>
+        <w:tc>
+          <w:tcPr>
+            <w:tcW w:w="1200" w:type="dxa"/>
+            <w:tcBorders>
+              <w:top w:val="nil"/>
+              <w:left w:val="nil"/>
+              <w:bottom w:val="nil"/>
+              <w:right w:val="nil"/>
+            </w:tcBorders>
+            <w:shd w:val="clear" w:color="auto" w:fill="auto"/>
+            <w:noWrap/>
+            <w:vAlign w:val="bottom"/>
+            <w:hideMark/>
+          </w:tcPr>
+          <w:p>
+            <w:pPr>
+              <w:rPr>
+                <w:rFonts w:ascii="Calibri" w:hAnsi="Calibri" w:cs="Calibri"/>
+                <w:color w:val="000000"/>
+              </w:rPr>
+            </w:pPr>
+            <w:r>
+              <w:rPr>
+                <w:rFonts w:ascii="Calibri" w:hAnsi="Calibri" w:cs="Calibri"/>
+                <w:color w:val="000000"/>
+              </w:rPr>
+              <w:t>plus</w:t>
+            </w:r>
+          </w:p>
+        </w:tc>
+        <w:tc>
+          <w:tcPr>
+            <w:tcW w:w="1200" w:type="dxa"/>
+            <w:tcBorders>
+              <w:top w:val="nil"/>
+              <w:left w:val="nil"/>
+              <w:bottom w:val="nil"/>
+              <w:right w:val="nil"/>
+            </w:tcBorders>
+            <w:shd w:val="clear" w:color="auto" w:fill="auto"/>
+            <w:noWrap/>
+            <w:vAlign w:val="bottom"/>
+            <w:hideMark/>
+          </w:tcPr>
+          <w:p>
+            <w:pPr>
+              <w:rPr>
+                <w:rFonts w:ascii="Calibri" w:hAnsi="Calibri" w:cs="Calibri"/>
+                <w:color w:val="000000"/>
+              </w:rPr>
+            </w:pPr>
+            <w:r>
+              <w:rPr>
+                <w:rFonts w:ascii="Calibri" w:hAnsi="Calibri" w:cs="Calibri"/>
+                <w:color w:val="000000"/>
+              </w:rPr>
+              <w:t>moins</w:t>
+            </w:r>
+          </w:p>
+        </w:tc>
+        <w:tc>
+          <w:tcPr>
+            <w:tcW w:w="1200" w:type="dxa"/>
+            <w:tcBorders>
+              <w:top w:val="nil"/>
+              <w:left w:val="nil"/>
+              <w:bottom w:val="nil"/>
+              <w:right w:val="nil"/>
+            </w:tcBorders>
+            <w:shd w:val="clear" w:color="auto" w:fill="auto"/>
+            <w:noWrap/>
+            <w:vAlign w:val="bottom"/>
+            <w:hideMark/>
+          </w:tcPr>
+          <w:p>
+            <w:pPr>
+              <w:rPr>
+                <w:rFonts w:ascii="Calibri" w:hAnsi="Calibri" w:cs="Calibri"/>
+                <w:color w:val="000000"/>
+              </w:rPr>
+            </w:pPr>
+            <w:r>
+              <w:rPr>
+                <w:rFonts w:ascii="Calibri" w:hAnsi="Calibri" w:cs="Calibri"/>
+                <w:color w:val="000000"/>
+              </w:rPr>
+              <w:t>x</w:t>
+            </w:r>
+          </w:p>
+        </w:tc>
+      </w:tr>
+      <w:tr>
+        <w:trPr>
+          <w:trHeight w:val="300"/>
+        </w:trPr>
+        <w:tc>
+          <w:tcPr>
+            <w:tcW w:w="1200" w:type="dxa"/>
+            <w:tcBorders>
+              <w:top w:val="nil"/>
+              <w:left w:val="nil"/>
+              <w:bottom w:val="nil"/>
+              <w:right w:val="nil"/>
+            </w:tcBorders>
+            <w:shd w:val="clear" w:color="auto" w:fill="auto"/>
+            <w:noWrap/>
+            <w:vAlign w:val="bottom"/>
+            <w:hideMark/>
+          </w:tcPr>
+          <w:p>
+            <w:pPr>
+              <w:rPr>
+                <w:rFonts w:ascii="Calibri" w:hAnsi="Calibri" w:cs="Calibri"/>
+                <w:color w:val="000000"/>
+              </w:rPr>
+            </w:pPr>
+            <w:r>
+              <w:rPr>
+                <w:rFonts w:ascii="Calibri" w:hAnsi="Calibri" w:cs="Calibri"/>
+                <w:color w:val="000000"/>
+              </w:rPr>
+              <w:t>Glace</w:t>
+            </w:r>
+          </w:p>
+        </w:tc>
+        <w:tc>
+          <w:tcPr>
+            <w:tcW w:w="1920" w:type="dxa"/>
+            <w:tcBorders>
+              <w:top w:val="nil"/>
+              <w:left w:val="nil"/>
+              <w:bottom w:val="nil"/>
+              <w:right w:val="nil"/>
+            </w:tcBorders>
+            <w:shd w:val="clear" w:color="auto" w:fill="auto"/>
+            <w:noWrap/>
+            <w:vAlign w:val="bottom"/>
+            <w:hideMark/>
+          </w:tcPr>
+          <w:p>
+            <w:pPr>
+              <w:rPr>
+                <w:rFonts w:ascii="Calibri" w:hAnsi="Calibri" w:cs="Calibri"/>
+                <w:color w:val="000000"/>
+              </w:rPr>
+            </w:pPr>
+            <w:r>
+              <w:rPr>
+                <w:rFonts w:ascii="Calibri" w:hAnsi="Calibri" w:cs="Calibri"/>
+                <w:color w:val="000000"/>
+              </w:rPr>
+              <w:t>moins</w:t>
+            </w:r>
+          </w:p>
+        </w:tc>
+        <w:tc>
+          <w:tcPr>
+            <w:tcW w:w="1200" w:type="dxa"/>
+            <w:tcBorders>
+              <w:top w:val="nil"/>
+              <w:left w:val="nil"/>
+              <w:bottom w:val="nil"/>
+              <w:right w:val="nil"/>
+            </w:tcBorders>
+            <w:shd w:val="clear" w:color="auto" w:fill="auto"/>
+            <w:noWrap/>
+            <w:vAlign w:val="bottom"/>
+            <w:hideMark/>
+          </w:tcPr>
+          <w:p>
+            <w:pPr>
+              <w:rPr>
+                <w:rFonts w:ascii="Calibri" w:hAnsi="Calibri" w:cs="Calibri"/>
+                <w:color w:val="000000"/>
+              </w:rPr>
+            </w:pPr>
+            <w:r>
+              <w:rPr>
+                <w:rFonts w:ascii="Calibri" w:hAnsi="Calibri" w:cs="Calibri"/>
+                <w:color w:val="000000"/>
+              </w:rPr>
+              <w:t>x</w:t>
+            </w:r>
+          </w:p>
+        </w:tc>
+        <w:tc>
+          <w:tcPr>
+            <w:tcW w:w="1200" w:type="dxa"/>
+            <w:tcBorders>
+              <w:top w:val="nil"/>
+              <w:left w:val="nil"/>
+              <w:bottom w:val="nil"/>
+              <w:right w:val="nil"/>
+            </w:tcBorders>
+            <w:shd w:val="clear" w:color="auto" w:fill="auto"/>
+            <w:noWrap/>
+            <w:vAlign w:val="bottom"/>
+            <w:hideMark/>
+          </w:tcPr>
+          <w:p>
+            <w:pPr>
+              <w:rPr>
+                <w:rFonts w:ascii="Calibri" w:hAnsi="Calibri" w:cs="Calibri"/>
+                <w:color w:val="000000"/>
+              </w:rPr>
+            </w:pPr>
+            <w:r>
+              <w:rPr>
+                <w:rFonts w:ascii="Calibri" w:hAnsi="Calibri" w:cs="Calibri"/>
+                <w:color w:val="000000"/>
+              </w:rPr>
+              <w:t>plus</w:t>
+            </w:r>
+          </w:p>
+        </w:tc>
+        <w:tc>
+          <w:tcPr>
+            <w:tcW w:w="1200" w:type="dxa"/>
+            <w:tcBorders>
+              <w:top w:val="nil"/>
+              <w:left w:val="nil"/>
+              <w:bottom w:val="nil"/>
+              <w:right w:val="nil"/>
+            </w:tcBorders>
+            <w:shd w:val="clear" w:color="auto" w:fill="auto"/>
+            <w:noWrap/>
+            <w:vAlign w:val="bottom"/>
+            <w:hideMark/>
+          </w:tcPr>
+          <w:p>
+            <w:pPr>
+              <w:rPr>
+                <w:rFonts w:ascii="Calibri" w:hAnsi="Calibri" w:cs="Calibri"/>
+                <w:color w:val="000000"/>
+              </w:rPr>
+            </w:pPr>
+            <w:r>
+              <w:rPr>
+                <w:rFonts w:ascii="Calibri" w:hAnsi="Calibri" w:cs="Calibri"/>
+                <w:color w:val="000000"/>
+              </w:rPr>
+              <w:t>plus</w:t>
+            </w:r>
+          </w:p>
+        </w:tc>
+        <w:tc>
+          <w:tcPr>
+            <w:tcW w:w="1200" w:type="dxa"/>
+            <w:tcBorders>
+              <w:top w:val="nil"/>
+              <w:left w:val="nil"/>
+              <w:bottom w:val="nil"/>
+              <w:right w:val="nil"/>
+            </w:tcBorders>
+            <w:shd w:val="clear" w:color="auto" w:fill="auto"/>
+            <w:noWrap/>
+            <w:vAlign w:val="bottom"/>
+            <w:hideMark/>
+          </w:tcPr>
+          <w:p>
+            <w:pPr>
+              <w:rPr>
+                <w:rFonts w:ascii="Calibri" w:hAnsi="Calibri" w:cs="Calibri"/>
+                <w:color w:val="000000"/>
+              </w:rPr>
+            </w:pPr>
+            <w:r>
+              <w:rPr>
+                <w:rFonts w:ascii="Calibri" w:hAnsi="Calibri" w:cs="Calibri"/>
+                <w:color w:val="000000"/>
+              </w:rPr>
+              <w:t>moins</w:t>
+            </w:r>
+          </w:p>
+        </w:tc>
+        <w:tc>
+          <w:tcPr>
+            <w:tcW w:w="1200" w:type="dxa"/>
+            <w:tcBorders>
+              <w:top w:val="nil"/>
+              <w:left w:val="nil"/>
+              <w:bottom w:val="nil"/>
+              <w:right w:val="nil"/>
+            </w:tcBorders>
+            <w:shd w:val="clear" w:color="auto" w:fill="auto"/>
+            <w:noWrap/>
+            <w:vAlign w:val="bottom"/>
+            <w:hideMark/>
+          </w:tcPr>
+          <w:p>
+            <w:pPr>
+              <w:rPr>
+                <w:rFonts w:ascii="Calibri" w:hAnsi="Calibri" w:cs="Calibri"/>
+                <w:color w:val="000000"/>
+              </w:rPr>
+            </w:pPr>
+            <w:r>
+              <w:rPr>
+                <w:rFonts w:ascii="Calibri" w:hAnsi="Calibri" w:cs="Calibri"/>
+                <w:color w:val="000000"/>
+              </w:rPr>
+              <w:t>x</w:t>
+            </w:r>
+          </w:p>
+        </w:tc>
+      </w:tr>
+      <w:tr>
+        <w:trPr>
+          <w:trHeight w:val="300"/>
+        </w:trPr>
+        <w:tc>
+          <w:tcPr>
+            <w:tcW w:w="1200" w:type="dxa"/>
+            <w:tcBorders>
+              <w:top w:val="nil"/>
+              <w:left w:val="nil"/>
+              <w:bottom w:val="nil"/>
+              <w:right w:val="nil"/>
+            </w:tcBorders>
+            <w:shd w:val="clear" w:color="auto" w:fill="auto"/>
+            <w:noWrap/>
+            <w:vAlign w:val="bottom"/>
+            <w:hideMark/>
+          </w:tcPr>
+          <w:p>
+            <w:pPr>
+              <w:rPr>
+                <w:rFonts w:ascii="Calibri" w:hAnsi="Calibri" w:cs="Calibri"/>
+                <w:color w:val="000000"/>
+              </w:rPr>
+            </w:pPr>
+            <w:r>
+              <w:rPr>
+                <w:rFonts w:ascii="Calibri" w:hAnsi="Calibri" w:cs="Calibri"/>
+                <w:color w:val="000000"/>
+              </w:rPr>
+              <w:t>Terre</w:t>
+            </w:r>
+          </w:p>
+        </w:tc>
+        <w:tc>
+          <w:tcPr>
+            <w:tcW w:w="1920" w:type="dxa"/>
+            <w:tcBorders>
+              <w:top w:val="nil"/>
+              <w:left w:val="nil"/>
+              <w:bottom w:val="nil"/>
+              <w:right w:val="nil"/>
+            </w:tcBorders>
+            <w:shd w:val="clear" w:color="auto" w:fill="auto"/>
+            <w:noWrap/>
+            <w:vAlign w:val="bottom"/>
+            <w:hideMark/>
+          </w:tcPr>
+          <w:p>
+            <w:pPr>
+              <w:rPr>
+                <w:rFonts w:ascii="Calibri" w:hAnsi="Calibri" w:cs="Calibri"/>
+                <w:color w:val="000000"/>
+              </w:rPr>
+            </w:pPr>
+            <w:r>
+              <w:rPr>
+                <w:rFonts w:ascii="Calibri" w:hAnsi="Calibri" w:cs="Calibri"/>
+                <w:color w:val="000000"/>
+              </w:rPr>
+              <w:t>plus</w:t>
+            </w:r>
+          </w:p>
+        </w:tc>
+        <w:tc>
+          <w:tcPr>
+            <w:tcW w:w="1200" w:type="dxa"/>
+            <w:tcBorders>
+              <w:top w:val="nil"/>
+              <w:left w:val="nil"/>
+              <w:bottom w:val="nil"/>
+              <w:right w:val="nil"/>
+            </w:tcBorders>
+            <w:shd w:val="clear" w:color="auto" w:fill="auto"/>
+            <w:noWrap/>
+            <w:vAlign w:val="bottom"/>
+            <w:hideMark/>
+          </w:tcPr>
+          <w:p>
+            <w:pPr>
+              <w:rPr>
+                <w:rFonts w:ascii="Calibri" w:hAnsi="Calibri" w:cs="Calibri"/>
+                <w:color w:val="000000"/>
+              </w:rPr>
+            </w:pPr>
+            <w:r>
+              <w:rPr>
+                <w:rFonts w:ascii="Calibri" w:hAnsi="Calibri" w:cs="Calibri"/>
+                <w:color w:val="000000"/>
+              </w:rPr>
+              <w:t>moins</w:t>
+            </w:r>
+          </w:p>
+        </w:tc>
+        <w:tc>
+          <w:tcPr>
+            <w:tcW w:w="1200" w:type="dxa"/>
+            <w:tcBorders>
+              <w:top w:val="nil"/>
+              <w:left w:val="nil"/>
+              <w:bottom w:val="nil"/>
+              <w:right w:val="nil"/>
+            </w:tcBorders>
+            <w:shd w:val="clear" w:color="auto" w:fill="auto"/>
+            <w:noWrap/>
+            <w:vAlign w:val="bottom"/>
+            <w:hideMark/>
+          </w:tcPr>
+          <w:p>
+            <w:pPr>
+              <w:rPr>
+                <w:rFonts w:ascii="Calibri" w:hAnsi="Calibri" w:cs="Calibri"/>
+                <w:color w:val="000000"/>
+              </w:rPr>
+            </w:pPr>
+            <w:r>
+              <w:rPr>
+                <w:rFonts w:ascii="Calibri" w:hAnsi="Calibri" w:cs="Calibri"/>
+                <w:color w:val="000000"/>
+              </w:rPr>
+              <w:t>x</w:t>
+            </w:r>
+          </w:p>
+        </w:tc>
+        <w:tc>
+          <w:tcPr>
+            <w:tcW w:w="1200" w:type="dxa"/>
+            <w:tcBorders>
+              <w:top w:val="nil"/>
+              <w:left w:val="nil"/>
+              <w:bottom w:val="nil"/>
+              <w:right w:val="nil"/>
+            </w:tcBorders>
+            <w:shd w:val="clear" w:color="auto" w:fill="auto"/>
+            <w:noWrap/>
+            <w:vAlign w:val="bottom"/>
+            <w:hideMark/>
+          </w:tcPr>
+          <w:p>
+            <w:pPr>
+              <w:rPr>
+                <w:rFonts w:ascii="Calibri" w:hAnsi="Calibri" w:cs="Calibri"/>
+                <w:color w:val="000000"/>
+              </w:rPr>
+            </w:pPr>
+            <w:r>
+              <w:rPr>
+                <w:rFonts w:ascii="Calibri" w:hAnsi="Calibri" w:cs="Calibri"/>
+                <w:color w:val="000000"/>
+              </w:rPr>
+              <w:t>moins</w:t>
+            </w:r>
+          </w:p>
+        </w:tc>
+        <w:tc>
+          <w:tcPr>
+            <w:tcW w:w="1200" w:type="dxa"/>
+            <w:tcBorders>
+              <w:top w:val="nil"/>
+              <w:left w:val="nil"/>
+              <w:bottom w:val="nil"/>
+              <w:right w:val="nil"/>
+            </w:tcBorders>
+            <w:shd w:val="clear" w:color="auto" w:fill="auto"/>
+            <w:noWrap/>
+            <w:vAlign w:val="bottom"/>
+            <w:hideMark/>
+          </w:tcPr>
+          <w:p>
+            <w:pPr>
+              <w:rPr>
+                <w:rFonts w:ascii="Calibri" w:hAnsi="Calibri" w:cs="Calibri"/>
+                <w:color w:val="000000"/>
+              </w:rPr>
+            </w:pPr>
+            <w:r>
+              <w:rPr>
+                <w:rFonts w:ascii="Calibri" w:hAnsi="Calibri" w:cs="Calibri"/>
+                <w:color w:val="000000"/>
+              </w:rPr>
+              <w:t>plus</w:t>
+            </w:r>
+          </w:p>
+        </w:tc>
+        <w:tc>
+          <w:tcPr>
+            <w:tcW w:w="1200" w:type="dxa"/>
+            <w:tcBorders>
+              <w:top w:val="nil"/>
+              <w:left w:val="nil"/>
+              <w:bottom w:val="nil"/>
+              <w:right w:val="nil"/>
+            </w:tcBorders>
+            <w:shd w:val="clear" w:color="auto" w:fill="auto"/>
+            <w:noWrap/>
+            <w:vAlign w:val="bottom"/>
+            <w:hideMark/>
+          </w:tcPr>
+          <w:p>
+            <w:pPr>
+              <w:rPr>
+                <w:rFonts w:ascii="Calibri" w:hAnsi="Calibri" w:cs="Calibri"/>
+                <w:color w:val="000000"/>
+              </w:rPr>
+            </w:pPr>
+            <w:r>
+              <w:rPr>
+                <w:rFonts w:ascii="Calibri" w:hAnsi="Calibri" w:cs="Calibri"/>
+                <w:color w:val="000000"/>
+              </w:rPr>
+              <w:t>x</w:t>
+            </w:r>
+          </w:p>
+        </w:tc>
+      </w:tr>
+      <w:tr>
+        <w:trPr>
+          <w:trHeight w:val="300"/>
+        </w:trPr>
+        <w:tc>
+          <w:tcPr>
+            <w:tcW w:w="1200" w:type="dxa"/>
+            <w:tcBorders>
+              <w:top w:val="nil"/>
+              <w:left w:val="nil"/>
+              <w:bottom w:val="nil"/>
+              <w:right w:val="nil"/>
+            </w:tcBorders>
+            <w:shd w:val="clear" w:color="auto" w:fill="auto"/>
+            <w:noWrap/>
+            <w:vAlign w:val="bottom"/>
+            <w:hideMark/>
+          </w:tcPr>
+          <w:p>
+            <w:pPr>
+              <w:rPr>
+                <w:rFonts w:ascii="Calibri" w:hAnsi="Calibri" w:cs="Calibri"/>
+                <w:color w:val="000000"/>
+              </w:rPr>
+            </w:pPr>
+            <w:r>
+              <w:rPr>
+                <w:rFonts w:ascii="Calibri" w:hAnsi="Calibri" w:cs="Calibri"/>
+                <w:color w:val="000000"/>
+              </w:rPr>
+              <w:t>Air</w:t>
+            </w:r>
+          </w:p>
+        </w:tc>
+        <w:tc>
+          <w:tcPr>
+            <w:tcW w:w="1920" w:type="dxa"/>
+            <w:tcBorders>
+              <w:top w:val="nil"/>
+              <w:left w:val="nil"/>
+              <w:bottom w:val="nil"/>
+              <w:right w:val="nil"/>
+            </w:tcBorders>
+            <w:shd w:val="clear" w:color="auto" w:fill="auto"/>
+            <w:noWrap/>
+            <w:vAlign w:val="bottom"/>
+            <w:hideMark/>
+          </w:tcPr>
+          <w:p>
+            <w:pPr>
+              <w:rPr>
+                <w:rFonts w:ascii="Calibri" w:hAnsi="Calibri" w:cs="Calibri"/>
+                <w:color w:val="000000"/>
+              </w:rPr>
+            </w:pPr>
+            <w:r>
+              <w:rPr>
+                <w:rFonts w:ascii="Calibri" w:hAnsi="Calibri" w:cs="Calibri"/>
+                <w:color w:val="000000"/>
+              </w:rPr>
+              <w:t>moins</w:t>
+            </w:r>
+          </w:p>
+        </w:tc>
+        <w:tc>
+          <w:tcPr>
+            <w:tcW w:w="1200" w:type="dxa"/>
+            <w:tcBorders>
+              <w:top w:val="nil"/>
+              <w:left w:val="nil"/>
+              <w:bottom w:val="nil"/>
+              <w:right w:val="nil"/>
+            </w:tcBorders>
+            <w:shd w:val="clear" w:color="auto" w:fill="auto"/>
+            <w:noWrap/>
+            <w:vAlign w:val="bottom"/>
+            <w:hideMark/>
+          </w:tcPr>
+          <w:p>
+            <w:pPr>
+              <w:rPr>
+                <w:rFonts w:ascii="Calibri" w:hAnsi="Calibri" w:cs="Calibri"/>
+                <w:color w:val="000000"/>
+              </w:rPr>
+            </w:pPr>
+            <w:r>
+              <w:rPr>
+                <w:rFonts w:ascii="Calibri" w:hAnsi="Calibri" w:cs="Calibri"/>
+                <w:color w:val="000000"/>
+              </w:rPr>
+              <w:t>moins</w:t>
+            </w:r>
+          </w:p>
+        </w:tc>
+        <w:tc>
+          <w:tcPr>
+            <w:tcW w:w="1200" w:type="dxa"/>
+            <w:tcBorders>
+              <w:top w:val="nil"/>
+              <w:left w:val="nil"/>
+              <w:bottom w:val="nil"/>
+              <w:right w:val="nil"/>
+            </w:tcBorders>
+            <w:shd w:val="clear" w:color="auto" w:fill="auto"/>
+            <w:noWrap/>
+            <w:vAlign w:val="bottom"/>
+            <w:hideMark/>
+          </w:tcPr>
+          <w:p>
+            <w:pPr>
+              <w:rPr>
+                <w:rFonts w:ascii="Calibri" w:hAnsi="Calibri" w:cs="Calibri"/>
+                <w:color w:val="000000"/>
+              </w:rPr>
+            </w:pPr>
+            <w:r>
+              <w:rPr>
+                <w:rFonts w:ascii="Calibri" w:hAnsi="Calibri" w:cs="Calibri"/>
+                <w:color w:val="000000"/>
+              </w:rPr>
+              <w:t>plus</w:t>
+            </w:r>
+          </w:p>
+        </w:tc>
+        <w:tc>
+          <w:tcPr>
+            <w:tcW w:w="1200" w:type="dxa"/>
+            <w:tcBorders>
+              <w:top w:val="nil"/>
+              <w:left w:val="nil"/>
+              <w:bottom w:val="nil"/>
+              <w:right w:val="nil"/>
+            </w:tcBorders>
+            <w:shd w:val="clear" w:color="auto" w:fill="auto"/>
+            <w:noWrap/>
+            <w:vAlign w:val="bottom"/>
+            <w:hideMark/>
+          </w:tcPr>
+          <w:p>
+            <w:pPr>
+              <w:rPr>
+                <w:rFonts w:ascii="Calibri" w:hAnsi="Calibri" w:cs="Calibri"/>
+                <w:color w:val="000000"/>
+              </w:rPr>
+            </w:pPr>
+            <w:r>
+              <w:rPr>
+                <w:rFonts w:ascii="Calibri" w:hAnsi="Calibri" w:cs="Calibri"/>
+                <w:color w:val="000000"/>
+              </w:rPr>
+              <w:t>x</w:t>
+            </w:r>
+          </w:p>
+        </w:tc>
+        <w:tc>
+          <w:tcPr>
+            <w:tcW w:w="1200" w:type="dxa"/>
+            <w:tcBorders>
+              <w:top w:val="nil"/>
+              <w:left w:val="nil"/>
+              <w:bottom w:val="nil"/>
+              <w:right w:val="nil"/>
+            </w:tcBorders>
+            <w:shd w:val="clear" w:color="auto" w:fill="auto"/>
+            <w:noWrap/>
+            <w:vAlign w:val="bottom"/>
+            <w:hideMark/>
+          </w:tcPr>
+          <w:p>
+            <w:pPr>
+              <w:rPr>
+                <w:rFonts w:ascii="Calibri" w:hAnsi="Calibri" w:cs="Calibri"/>
+                <w:color w:val="000000"/>
+              </w:rPr>
+            </w:pPr>
+            <w:r>
+              <w:rPr>
+                <w:rFonts w:ascii="Calibri" w:hAnsi="Calibri" w:cs="Calibri"/>
+                <w:color w:val="000000"/>
+              </w:rPr>
+              <w:t>plus</w:t>
+            </w:r>
+          </w:p>
+        </w:tc>
+        <w:tc>
+          <w:tcPr>
+            <w:tcW w:w="1200" w:type="dxa"/>
+            <w:tcBorders>
+              <w:top w:val="nil"/>
+              <w:left w:val="nil"/>
+              <w:bottom w:val="nil"/>
+              <w:right w:val="nil"/>
+            </w:tcBorders>
+            <w:shd w:val="clear" w:color="auto" w:fill="auto"/>
+            <w:noWrap/>
+            <w:vAlign w:val="bottom"/>
+            <w:hideMark/>
+          </w:tcPr>
+          <w:p>
+            <w:pPr>
+              <w:rPr>
+                <w:rFonts w:ascii="Calibri" w:hAnsi="Calibri" w:cs="Calibri"/>
+                <w:color w:val="000000"/>
+              </w:rPr>
+            </w:pPr>
+            <w:r>
+              <w:rPr>
+                <w:rFonts w:ascii="Calibri" w:hAnsi="Calibri" w:cs="Calibri"/>
+                <w:color w:val="000000"/>
+              </w:rPr>
+              <w:t>x</w:t>
+            </w:r>
+          </w:p>
+        </w:tc>
+      </w:tr>
+      <w:tr>
+        <w:trPr>
+          <w:trHeight w:val="300"/>
+        </w:trPr>
+        <w:tc>
+          <w:tcPr>
+            <w:tcW w:w="1200" w:type="dxa"/>
+            <w:tcBorders>
+              <w:top w:val="nil"/>
+              <w:left w:val="nil"/>
+              <w:bottom w:val="nil"/>
+              <w:right w:val="nil"/>
+            </w:tcBorders>
+            <w:shd w:val="clear" w:color="auto" w:fill="auto"/>
+            <w:noWrap/>
+            <w:vAlign w:val="bottom"/>
+            <w:hideMark/>
+          </w:tcPr>
+          <w:p>
+            <w:pPr>
+              <w:rPr>
+                <w:rFonts w:ascii="Calibri" w:hAnsi="Calibri" w:cs="Calibri"/>
+                <w:color w:val="000000"/>
+              </w:rPr>
+            </w:pPr>
+            <w:r>
+              <w:rPr>
+                <w:rFonts w:ascii="Calibri" w:hAnsi="Calibri" w:cs="Calibri"/>
+                <w:color w:val="000000"/>
+              </w:rPr>
+              <w:t>Éclair</w:t>
+            </w:r>
+          </w:p>
+        </w:tc>
+        <w:tc>
+          <w:tcPr>
+            <w:tcW w:w="1920" w:type="dxa"/>
+            <w:tcBorders>
+              <w:top w:val="nil"/>
+              <w:left w:val="nil"/>
+              <w:bottom w:val="nil"/>
+              <w:right w:val="nil"/>
+            </w:tcBorders>
+            <w:shd w:val="clear" w:color="auto" w:fill="auto"/>
+            <w:noWrap/>
+            <w:vAlign w:val="bottom"/>
+            <w:hideMark/>
+          </w:tcPr>
+          <w:p>
+            <w:pPr>
+              <w:rPr>
+                <w:rFonts w:ascii="Calibri" w:hAnsi="Calibri" w:cs="Calibri"/>
+                <w:color w:val="000000"/>
+              </w:rPr>
+            </w:pPr>
+            <w:r>
+              <w:rPr>
+                <w:rFonts w:ascii="Calibri" w:hAnsi="Calibri" w:cs="Calibri"/>
+                <w:color w:val="000000"/>
+              </w:rPr>
+              <w:t>plus</w:t>
+            </w:r>
+          </w:p>
+        </w:tc>
+        <w:tc>
+          <w:tcPr>
+            <w:tcW w:w="1200" w:type="dxa"/>
+            <w:tcBorders>
+              <w:top w:val="nil"/>
+              <w:left w:val="nil"/>
+              <w:bottom w:val="nil"/>
+              <w:right w:val="nil"/>
+            </w:tcBorders>
+            <w:shd w:val="clear" w:color="auto" w:fill="auto"/>
+            <w:noWrap/>
+            <w:vAlign w:val="bottom"/>
+            <w:hideMark/>
+          </w:tcPr>
+          <w:p>
+            <w:pPr>
+              <w:rPr>
+                <w:rFonts w:ascii="Calibri" w:hAnsi="Calibri" w:cs="Calibri"/>
+                <w:color w:val="000000"/>
+              </w:rPr>
+            </w:pPr>
+            <w:r>
+              <w:rPr>
+                <w:rFonts w:ascii="Calibri" w:hAnsi="Calibri" w:cs="Calibri"/>
+                <w:color w:val="000000"/>
+              </w:rPr>
+              <w:t>plus</w:t>
+            </w:r>
+          </w:p>
+        </w:tc>
+        <w:tc>
+          <w:tcPr>
+            <w:tcW w:w="1200" w:type="dxa"/>
+            <w:tcBorders>
+              <w:top w:val="nil"/>
+              <w:left w:val="nil"/>
+              <w:bottom w:val="nil"/>
+              <w:right w:val="nil"/>
+            </w:tcBorders>
+            <w:shd w:val="clear" w:color="auto" w:fill="auto"/>
+            <w:noWrap/>
+            <w:vAlign w:val="bottom"/>
+            <w:hideMark/>
+          </w:tcPr>
+          <w:p>
+            <w:pPr>
+              <w:rPr>
+                <w:rFonts w:ascii="Calibri" w:hAnsi="Calibri" w:cs="Calibri"/>
+                <w:color w:val="000000"/>
+              </w:rPr>
+            </w:pPr>
+            <w:r>
+              <w:rPr>
+                <w:rFonts w:ascii="Calibri" w:hAnsi="Calibri" w:cs="Calibri"/>
+                <w:color w:val="000000"/>
+              </w:rPr>
+              <w:t>moins</w:t>
+            </w:r>
+          </w:p>
+        </w:tc>
+        <w:tc>
+          <w:tcPr>
+            <w:tcW w:w="1200" w:type="dxa"/>
+            <w:tcBorders>
+              <w:top w:val="nil"/>
+              <w:left w:val="nil"/>
+              <w:bottom w:val="nil"/>
+              <w:right w:val="nil"/>
+            </w:tcBorders>
+            <w:shd w:val="clear" w:color="auto" w:fill="auto"/>
+            <w:noWrap/>
+            <w:vAlign w:val="bottom"/>
+            <w:hideMark/>
+          </w:tcPr>
+          <w:p>
+            <w:pPr>
+              <w:rPr>
+                <w:rFonts w:ascii="Calibri" w:hAnsi="Calibri" w:cs="Calibri"/>
+                <w:color w:val="000000"/>
+              </w:rPr>
+            </w:pPr>
+            <w:r>
+              <w:rPr>
+                <w:rFonts w:ascii="Calibri" w:hAnsi="Calibri" w:cs="Calibri"/>
+                <w:color w:val="000000"/>
+              </w:rPr>
+              <w:t>moins</w:t>
+            </w:r>
+          </w:p>
+        </w:tc>
+        <w:tc>
+          <w:tcPr>
+            <w:tcW w:w="1200" w:type="dxa"/>
+            <w:tcBorders>
+              <w:top w:val="nil"/>
+              <w:left w:val="nil"/>
+              <w:bottom w:val="nil"/>
+              <w:right w:val="nil"/>
+            </w:tcBorders>
+            <w:shd w:val="clear" w:color="auto" w:fill="auto"/>
+            <w:noWrap/>
+            <w:vAlign w:val="bottom"/>
+            <w:hideMark/>
+          </w:tcPr>
+          <w:p>
+            <w:pPr>
+              <w:rPr>
+                <w:rFonts w:ascii="Calibri" w:hAnsi="Calibri" w:cs="Calibri"/>
+                <w:color w:val="000000"/>
+              </w:rPr>
+            </w:pPr>
+            <w:r>
+              <w:rPr>
+                <w:rFonts w:ascii="Calibri" w:hAnsi="Calibri" w:cs="Calibri"/>
+                <w:color w:val="000000"/>
+              </w:rPr>
+              <w:t>x</w:t>
+            </w:r>
+          </w:p>
+        </w:tc>
+        <w:tc>
+          <w:tcPr>
+            <w:tcW w:w="1200" w:type="dxa"/>
+            <w:tcBorders>
+              <w:top w:val="nil"/>
+              <w:left w:val="nil"/>
+              <w:bottom w:val="nil"/>
+              <w:right w:val="nil"/>
+            </w:tcBorders>
+            <w:shd w:val="clear" w:color="auto" w:fill="auto"/>
+            <w:noWrap/>
+            <w:vAlign w:val="bottom"/>
+            <w:hideMark/>
+          </w:tcPr>
+          <w:p>
+            <w:pPr>
+              <w:rPr>
+                <w:rFonts w:ascii="Calibri" w:hAnsi="Calibri" w:cs="Calibri"/>
+                <w:color w:val="000000"/>
+              </w:rPr>
+            </w:pPr>
+            <w:r>
+              <w:rPr>
+                <w:rFonts w:ascii="Calibri" w:hAnsi="Calibri" w:cs="Calibri"/>
+                <w:color w:val="000000"/>
+              </w:rPr>
+              <w:t>x</w:t>
+            </w:r>
+          </w:p>
+        </w:tc>
+      </w:tr>
+      <w:tr>
+        <w:trPr>
+          <w:trHeight w:val="300"/>
+        </w:trPr>
+        <w:tc>
+          <w:tcPr>
+            <w:tcW w:w="1200" w:type="dxa"/>
+            <w:tcBorders>
+              <w:top w:val="nil"/>
+              <w:left w:val="nil"/>
+              <w:bottom w:val="nil"/>
+              <w:right w:val="nil"/>
+            </w:tcBorders>
+            <w:shd w:val="clear" w:color="auto" w:fill="auto"/>
+            <w:noWrap/>
+            <w:vAlign w:val="bottom"/>
+            <w:hideMark/>
+          </w:tcPr>
+          <w:p>
+            <w:pPr>
+              <w:rPr>
+                <w:rFonts w:ascii="Calibri" w:hAnsi="Calibri" w:cs="Calibri"/>
+                <w:color w:val="000000"/>
+              </w:rPr>
+            </w:pPr>
+            <w:r>
+              <w:rPr>
+                <w:rFonts w:ascii="Calibri" w:hAnsi="Calibri" w:cs="Calibri"/>
+                <w:color w:val="000000"/>
+              </w:rPr>
+              <w:t>rien</w:t>
+            </w:r>
+          </w:p>
+        </w:tc>
+        <w:tc>
+          <w:tcPr>
+            <w:tcW w:w="1920" w:type="dxa"/>
+            <w:tcBorders>
+              <w:top w:val="nil"/>
+              <w:left w:val="nil"/>
+              <w:bottom w:val="nil"/>
+              <w:right w:val="nil"/>
+            </w:tcBorders>
+            <w:shd w:val="clear" w:color="auto" w:fill="auto"/>
+            <w:noWrap/>
+            <w:vAlign w:val="bottom"/>
+            <w:hideMark/>
+          </w:tcPr>
+          <w:p>
+            <w:pPr>
+              <w:rPr>
+                <w:rFonts w:ascii="Calibri" w:hAnsi="Calibri" w:cs="Calibri"/>
+                <w:color w:val="000000"/>
+              </w:rPr>
+            </w:pPr>
+            <w:r>
+              <w:rPr>
+                <w:rFonts w:ascii="Calibri" w:hAnsi="Calibri" w:cs="Calibri"/>
+                <w:color w:val="000000"/>
+              </w:rPr>
+              <w:t>x</w:t>
+            </w:r>
+          </w:p>
+        </w:tc>
+        <w:tc>
+          <w:tcPr>
+            <w:tcW w:w="1200" w:type="dxa"/>
+            <w:tcBorders>
+              <w:top w:val="nil"/>
+              <w:left w:val="nil"/>
+              <w:bottom w:val="nil"/>
+              <w:right w:val="nil"/>
+            </w:tcBorders>
+            <w:shd w:val="clear" w:color="auto" w:fill="auto"/>
+            <w:noWrap/>
+            <w:vAlign w:val="bottom"/>
+            <w:hideMark/>
+          </w:tcPr>
+          <w:p>
+            <w:pPr>
+              <w:rPr>
+                <w:rFonts w:ascii="Calibri" w:hAnsi="Calibri" w:cs="Calibri"/>
+                <w:color w:val="000000"/>
+              </w:rPr>
+            </w:pPr>
+            <w:r>
+              <w:rPr>
+                <w:rFonts w:ascii="Calibri" w:hAnsi="Calibri" w:cs="Calibri"/>
+                <w:color w:val="000000"/>
+              </w:rPr>
+              <w:t>x</w:t>
+            </w:r>
+          </w:p>
+        </w:tc>
+        <w:tc>
+          <w:tcPr>
+            <w:tcW w:w="1200" w:type="dxa"/>
+            <w:tcBorders>
+              <w:top w:val="nil"/>
+              <w:left w:val="nil"/>
+              <w:bottom w:val="nil"/>
+              <w:right w:val="nil"/>
+            </w:tcBorders>
+            <w:shd w:val="clear" w:color="auto" w:fill="auto"/>
+            <w:noWrap/>
+            <w:vAlign w:val="bottom"/>
+            <w:hideMark/>
+          </w:tcPr>
+          <w:p>
+            <w:pPr>
+              <w:rPr>
+                <w:rFonts w:ascii="Calibri" w:hAnsi="Calibri" w:cs="Calibri"/>
+                <w:color w:val="000000"/>
+              </w:rPr>
+            </w:pPr>
+            <w:r>
+              <w:rPr>
+                <w:rFonts w:ascii="Calibri" w:hAnsi="Calibri" w:cs="Calibri"/>
+                <w:color w:val="000000"/>
+              </w:rPr>
+              <w:t>x</w:t>
+            </w:r>
+          </w:p>
+        </w:tc>
+        <w:tc>
+          <w:tcPr>
+            <w:tcW w:w="1200" w:type="dxa"/>
+            <w:tcBorders>
+              <w:top w:val="nil"/>
+              <w:left w:val="nil"/>
+              <w:bottom w:val="nil"/>
+              <w:right w:val="nil"/>
+            </w:tcBorders>
+            <w:shd w:val="clear" w:color="auto" w:fill="auto"/>
+            <w:noWrap/>
+            <w:vAlign w:val="bottom"/>
+            <w:hideMark/>
+          </w:tcPr>
+          <w:p>
+            <w:pPr>
+              <w:rPr>
+                <w:rFonts w:ascii="Calibri" w:hAnsi="Calibri" w:cs="Calibri"/>
+                <w:color w:val="000000"/>
+              </w:rPr>
+            </w:pPr>
+            <w:r>
+              <w:rPr>
+                <w:rFonts w:ascii="Calibri" w:hAnsi="Calibri" w:cs="Calibri"/>
+                <w:color w:val="000000"/>
+              </w:rPr>
+              <w:t>x</w:t>
+            </w:r>
+          </w:p>
+        </w:tc>
+        <w:tc>
+          <w:tcPr>
+            <w:tcW w:w="1200" w:type="dxa"/>
+            <w:tcBorders>
+              <w:top w:val="nil"/>
+              <w:left w:val="nil"/>
+              <w:bottom w:val="nil"/>
+              <w:right w:val="nil"/>
+            </w:tcBorders>
+            <w:shd w:val="clear" w:color="auto" w:fill="auto"/>
+            <w:noWrap/>
+            <w:vAlign w:val="bottom"/>
+            <w:hideMark/>
+          </w:tcPr>
+          <w:p>
+            <w:pPr>
+              <w:rPr>
+                <w:rFonts w:ascii="Calibri" w:hAnsi="Calibri" w:cs="Calibri"/>
+                <w:color w:val="000000"/>
+              </w:rPr>
+            </w:pPr>
+            <w:r>
+              <w:rPr>
+                <w:rFonts w:ascii="Calibri" w:hAnsi="Calibri" w:cs="Calibri"/>
+                <w:color w:val="000000"/>
+              </w:rPr>
+              <w:t>x</w:t>
+            </w:r>
+          </w:p>
+        </w:tc>
+        <w:tc>
+          <w:tcPr>
+            <w:tcW w:w="1200" w:type="dxa"/>
+            <w:tcBorders>
+              <w:top w:val="nil"/>
+              <w:left w:val="nil"/>
+              <w:bottom w:val="nil"/>
+              <w:right w:val="nil"/>
+            </w:tcBorders>
+            <w:shd w:val="clear" w:color="auto" w:fill="auto"/>
+            <w:noWrap/>
+            <w:vAlign w:val="bottom"/>
+            <w:hideMark/>
+          </w:tcPr>
+          <w:p>
+            <w:pPr>
+              <w:rPr>
+                <w:rFonts w:ascii="Calibri" w:hAnsi="Calibri" w:cs="Calibri"/>
+                <w:color w:val="000000"/>
+              </w:rPr>
+            </w:pPr>
+            <w:r>
+              <w:rPr>
+                <w:rFonts w:ascii="Calibri" w:hAnsi="Calibri" w:cs="Calibri"/>
+                <w:color w:val="000000"/>
+              </w:rPr>
+              <w:t>X</w:t>
+            </w:r>
+          </w:p>
+        </w:tc>
+      </w:tr>
+    </w:tbl>
+    <w:p>
+      <w:r>
+        <w:t>Les armures magiques enlèvent 30% de dommage à toutes les attaques magiques pour l’unité qui le porte.</w:t>
+      </w:r>
+    </w:p>
+    <w:p>
       <w:pPr>
         <w:pStyle w:val="Titre1"/>
       </w:pPr>
@@ -145,6 +1671,14 @@
       </w:r>
     </w:p>
     <w:p>
+      <w:r>
+        <w:t xml:space="preserve">Le jeu se déroule sur une carte quadrillée par des carreaux. Les unités peuvent se déplacer par les arrêtes d’une case. Toutes les unités peuvent aussi attaquer leur ennemi avec différent type d’attaque. </w:t>
+      </w:r>
+      <w:r>
+        <w:t>Le but d’un niveau est de battre l’ennemi et/ou remplir les objectifs de missions. Le jeu est un tour par tour. Pour chaque tour, il y a deux phases, la phase de mouvement ou toutes les unités bougent et puis la phase d’attaque dans lequel toutes les unités attaquent si ils y ont été commandé.</w:t>
+      </w:r>
+    </w:p>
+    <w:p>
       <w:pPr>
         <w:pStyle w:val="Titre1"/>
       </w:pPr>
@@ -153,23 +1687,286 @@
       </w:r>
     </w:p>
     <w:p>
-      <w:pPr>
-        <w:pStyle w:val="Titre1"/>
-      </w:pPr>
-      <w:r>
-        <w:t>Héros</w:t>
+      <w:r>
+        <w:t>Les unités sont les troupes disponibles dans les différents niveaux. Chacune possède des caractéristiques propres à sa classe.</w:t>
+      </w:r>
+    </w:p>
+    <w:p>
+      <w:r>
+        <w:t>Infanterie :</w:t>
+      </w:r>
+    </w:p>
+    <w:p>
+      <w:r>
+        <w:t>Unité de base, l’infanterie est le soldat de base attaquant au corps à corps.</w:t>
+      </w:r>
+    </w:p>
+    <w:p>
+      <w:r>
+        <w:t>Attaque :</w:t>
+      </w:r>
+    </w:p>
+    <w:p>
+      <w:r>
+        <w:rPr>
+          <w:b/>
+          <w:bCs/>
+        </w:rPr>
+        <w:t>Corps à corps</w:t>
+      </w:r>
+      <w:r>
+        <w:t> : L’unité doit se déplacer sur une case adjacente à un ennemi pour pouvoir l’attaquer et lui faire des dommages.</w:t>
+      </w:r>
+    </w:p>
+    <w:p>
+      <w:r>
+        <w:t>Mouvement :</w:t>
+      </w:r>
+    </w:p>
+    <w:p>
+      <w:r>
+        <w:rPr>
+          <w:b/>
+          <w:bCs/>
+        </w:rPr>
+        <w:t>Normal :</w:t>
+      </w:r>
+      <w:r>
+        <w:t xml:space="preserve"> Peut bouger de deux cases par tour.</w:t>
       </w:r>
     </w:p>
     <w:p/>
     <w:p>
-      <w:pPr>
-        <w:pStyle w:val="Titre1"/>
-      </w:pPr>
-      <w:r>
-        <w:t>Interaction entre les systèmes</w:t>
+      <w:r>
+        <w:t xml:space="preserve">Archer </w:t>
+      </w:r>
+    </w:p>
+    <w:p>
+      <w:r>
+        <w:t>Attaque</w:t>
+      </w:r>
+    </w:p>
+    <w:p>
+      <w:r>
+        <w:rPr>
+          <w:b/>
+          <w:bCs/>
+        </w:rPr>
+        <w:t>Distance</w:t>
+      </w:r>
+      <w:r>
+        <w:rPr>
+          <w:b/>
+          <w:bCs/>
+        </w:rPr>
+        <w:t xml:space="preserve"> tirée :</w:t>
+      </w:r>
+      <w:r>
+        <w:rPr>
+          <w:b/>
+          <w:bCs/>
+        </w:rPr>
+        <w:t xml:space="preserve"> </w:t>
+      </w:r>
+      <w:r>
+        <w:t xml:space="preserve">L’unité doit </w:t>
+      </w:r>
+      <w:r>
+        <w:t>cibler une case</w:t>
+      </w:r>
+      <w:r>
+        <w:t xml:space="preserve"> dans sa zone d’attaque </w:t>
+      </w:r>
+      <w:r>
+        <w:t xml:space="preserve">tirer. </w:t>
+      </w:r>
+      <w:r>
+        <w:t>Cette attaque prend deux tours pour</w:t>
+      </w:r>
+      <w:r>
+        <w:t xml:space="preserve"> atterrir.</w:t>
+      </w:r>
+      <w:r>
+        <w:t xml:space="preserve">  Si </w:t>
+      </w:r>
+      <w:r>
+        <w:t>un ennemi</w:t>
+      </w:r>
+      <w:r>
+        <w:t xml:space="preserve"> </w:t>
+      </w:r>
+      <w:r>
+        <w:t xml:space="preserve">est sur la case au moment de l’atterrissage </w:t>
+      </w:r>
+    </w:p>
+    <w:p>
+      <w:r>
+        <w:t>Mouvement :</w:t>
+      </w:r>
+    </w:p>
+    <w:p>
+      <w:r>
+        <w:rPr>
+          <w:b/>
+          <w:bCs/>
+        </w:rPr>
+        <w:t xml:space="preserve">Normale : </w:t>
+      </w:r>
+      <w:r>
+        <w:t>Peut bouger de deux cases par tour.</w:t>
       </w:r>
     </w:p>
     <w:p/>
+    <w:p>
+      <w:r>
+        <w:t xml:space="preserve">Barbare </w:t>
+      </w:r>
+    </w:p>
+    <w:p>
+      <w:r>
+        <w:t xml:space="preserve">Attaque </w:t>
+      </w:r>
+    </w:p>
+    <w:p>
+      <w:r>
+        <w:rPr>
+          <w:b/>
+          <w:bCs/>
+        </w:rPr>
+        <w:t xml:space="preserve">Corps à corps : </w:t>
+      </w:r>
+      <w:r>
+        <w:t>L’unité doit se déplacer sur une case adjacente à un ennemi pour pouvoir l’attaquer et lui faire des dommages.</w:t>
+      </w:r>
+    </w:p>
+    <w:p>
+      <w:r>
+        <w:t>Mouvement :</w:t>
+      </w:r>
+    </w:p>
+    <w:p>
+      <w:r>
+        <w:rPr>
+          <w:b/>
+          <w:bCs/>
+        </w:rPr>
+        <w:t>Normal :</w:t>
+      </w:r>
+      <w:r>
+        <w:t xml:space="preserve"> Peut bouger de deux cases par tour.</w:t>
+      </w:r>
+    </w:p>
+    <w:p>
+      <w:r>
+        <w:t>Habilité :</w:t>
+      </w:r>
+    </w:p>
+    <w:p>
+      <w:r>
+        <w:rPr>
+          <w:b/>
+          <w:bCs/>
+        </w:rPr>
+        <w:t xml:space="preserve">Rage : </w:t>
+      </w:r>
+      <w:r>
+        <w:t>Le barbare maintenant une vitesse rapide et fait trois fois plus de dommage</w:t>
+      </w:r>
+      <w:r>
+        <w:t>, mais il prend deux fois plus de dommage</w:t>
+      </w:r>
+    </w:p>
+    <w:p>
+      <w:r>
+        <w:tab/>
+        <w:t>Déclenchement : Lorsque le barbare tombe en dessous de 20% de vie.</w:t>
+      </w:r>
+    </w:p>
+    <w:p>
+      <w:r>
+        <w:t>Mage</w:t>
+      </w:r>
+    </w:p>
+    <w:p>
+      <w:r>
+        <w:t xml:space="preserve">Attaque </w:t>
+      </w:r>
+    </w:p>
+    <w:p>
+      <w:r>
+        <w:rPr>
+          <w:b/>
+          <w:bCs/>
+        </w:rPr>
+        <w:t>Distance instantanée</w:t>
+      </w:r>
+      <w:r>
+        <w:rPr>
+          <w:b/>
+          <w:bCs/>
+        </w:rPr>
+        <w:t xml:space="preserve"> : </w:t>
+      </w:r>
+      <w:r>
+        <w:t>L’unité doit cibler un</w:t>
+      </w:r>
+      <w:r>
+        <w:t xml:space="preserve"> ennemi</w:t>
+      </w:r>
+      <w:r>
+        <w:t xml:space="preserve"> dans sa zone d’attaque tirer. </w:t>
+      </w:r>
+      <w:r>
+        <w:t>Le</w:t>
+      </w:r>
+      <w:r>
+        <w:t xml:space="preserve"> mage tire son projectile</w:t>
+      </w:r>
+      <w:r>
+        <w:t xml:space="preserve"> et fait des dommages.</w:t>
+      </w:r>
+    </w:p>
+    <w:p>
+      <w:r>
+        <w:t>Mouvement :</w:t>
+      </w:r>
+    </w:p>
+    <w:p>
+      <w:r>
+        <w:rPr>
+          <w:b/>
+          <w:bCs/>
+        </w:rPr>
+        <w:t>Lent :</w:t>
+      </w:r>
+      <w:r>
+        <w:t xml:space="preserve"> Peut bouger d’une seule case par tour.</w:t>
+      </w:r>
+    </w:p>
+    <w:p>
+      <w:r>
+        <w:t>Habileté :</w:t>
+      </w:r>
+    </w:p>
+    <w:p>
+      <w:r>
+        <w:rPr>
+          <w:b/>
+          <w:bCs/>
+        </w:rPr>
+        <w:t>Élément :</w:t>
+      </w:r>
+      <w:r>
+        <w:rPr>
+          <w:b/>
+          <w:bCs/>
+        </w:rPr>
+        <w:t xml:space="preserve"> </w:t>
+      </w:r>
+      <w:r>
+        <w:t>Le mage possède du savoir sur un élément ses attaques prennent</w:t>
+      </w:r>
+    </w:p>
     <w:p>
       <w:pPr>
         <w:pStyle w:val="Titre2"/>

</xml_diff>